<commit_message>
add object diagram and state chart for image processing
</commit_message>
<xml_diff>
--- a/Vernetzte_Produktionssysteme/Vorlage_Futterfort (1).docx
+++ b/Vernetzte_Produktionssysteme/Vorlage_Futterfort (1).docx
@@ -474,10 +474,7 @@
         <w:t xml:space="preserve">Komponentenebene </w:t>
       </w:r>
       <w:r>
-        <w:t>–</w:t>
-      </w:r>
-      <w:r>
-        <w:t xml:space="preserve"> Bildverarbeitung</w:t>
+        <w:t>– Bildverarbeitung</w:t>
       </w:r>
     </w:p>
     <w:p>
@@ -876,7 +873,7 @@
                     </pic:cNvPicPr>
                   </pic:nvPicPr>
                   <pic:blipFill>
-                    <a:blip r:embed="rId7">
+                    <a:blip r:embed="rId8">
                       <a:extLst>
                         <a:ext uri="{28A0092B-C50C-407E-A947-70E740481C1C}">
                           <a14:useLocalDpi xmlns:a14="http://schemas.microsoft.com/office/drawing/2010/main" val="0"/>
@@ -952,13 +949,13 @@
                     <pic:cNvPicPr/>
                   </pic:nvPicPr>
                   <pic:blipFill>
-                    <a:blip r:embed="rId8">
+                    <a:blip r:embed="rId9">
                       <a:extLst>
                         <a:ext uri="{28A0092B-C50C-407E-A947-70E740481C1C}">
                           <a14:useLocalDpi xmlns:a14="http://schemas.microsoft.com/office/drawing/2010/main" val="0"/>
                         </a:ext>
                         <a:ext uri="{96DAC541-7B7A-43D3-8B79-37D633B846F1}">
-                          <asvg:svgBlip xmlns:asvg="http://schemas.microsoft.com/office/drawing/2016/SVG/main" r:embed="rId9"/>
+                          <asvg:svgBlip xmlns:asvg="http://schemas.microsoft.com/office/drawing/2016/SVG/main" r:embed="rId10"/>
                         </a:ext>
                       </a:extLst>
                     </a:blip>
@@ -1029,13 +1026,13 @@
                     <pic:cNvPicPr/>
                   </pic:nvPicPr>
                   <pic:blipFill>
-                    <a:blip r:embed="rId10">
+                    <a:blip r:embed="rId11">
                       <a:extLst>
                         <a:ext uri="{28A0092B-C50C-407E-A947-70E740481C1C}">
                           <a14:useLocalDpi xmlns:a14="http://schemas.microsoft.com/office/drawing/2010/main" val="0"/>
                         </a:ext>
                         <a:ext uri="{96DAC541-7B7A-43D3-8B79-37D633B846F1}">
-                          <asvg:svgBlip xmlns:asvg="http://schemas.microsoft.com/office/drawing/2016/SVG/main" r:embed="rId11"/>
+                          <asvg:svgBlip xmlns:asvg="http://schemas.microsoft.com/office/drawing/2016/SVG/main" r:embed="rId12"/>
                         </a:ext>
                       </a:extLst>
                     </a:blip>
@@ -1103,13 +1100,13 @@
                     <pic:cNvPicPr/>
                   </pic:nvPicPr>
                   <pic:blipFill>
-                    <a:blip r:embed="rId12">
+                    <a:blip r:embed="rId13">
                       <a:extLst>
                         <a:ext uri="{28A0092B-C50C-407E-A947-70E740481C1C}">
                           <a14:useLocalDpi xmlns:a14="http://schemas.microsoft.com/office/drawing/2010/main" val="0"/>
                         </a:ext>
                         <a:ext uri="{96DAC541-7B7A-43D3-8B79-37D633B846F1}">
-                          <asvg:svgBlip xmlns:asvg="http://schemas.microsoft.com/office/drawing/2016/SVG/main" r:embed="rId13"/>
+                          <asvg:svgBlip xmlns:asvg="http://schemas.microsoft.com/office/drawing/2016/SVG/main" r:embed="rId14"/>
                         </a:ext>
                       </a:extLst>
                     </a:blip>
@@ -1152,9 +1149,166 @@
         <w:t xml:space="preserve"> Use Case Diagramm</w:t>
       </w:r>
     </w:p>
+    <w:p/>
+    <w:p>
+      <w:pPr>
+        <w:keepNext/>
+        <w:jc w:val="center"/>
+      </w:pPr>
+      <w:r>
+        <w:rPr>
+          <w:noProof/>
+        </w:rPr>
+        <w:drawing>
+          <wp:inline distT="0" distB="0" distL="0" distR="0" wp14:anchorId="6B19A8E3" wp14:editId="5C334CE4">
+            <wp:extent cx="2309969" cy="4926361"/>
+            <wp:effectExtent l="0" t="0" r="1905" b="1270"/>
+            <wp:docPr id="1891340038" name="Grafik 2" descr="Ein Bild, das Text, Diagramm, Schrift enthält.&#10;&#10;Automatisch generierte Beschreibung"/>
+            <wp:cNvGraphicFramePr>
+              <a:graphicFrameLocks xmlns:a="http://schemas.openxmlformats.org/drawingml/2006/main" noChangeAspect="1"/>
+            </wp:cNvGraphicFramePr>
+            <a:graphic xmlns:a="http://schemas.openxmlformats.org/drawingml/2006/main">
+              <a:graphicData uri="http://schemas.openxmlformats.org/drawingml/2006/picture">
+                <pic:pic xmlns:pic="http://schemas.openxmlformats.org/drawingml/2006/picture">
+                  <pic:nvPicPr>
+                    <pic:cNvPr id="1891340038" name="Grafik 2" descr="Ein Bild, das Text, Diagramm, Schrift enthält.&#10;&#10;Automatisch generierte Beschreibung"/>
+                    <pic:cNvPicPr/>
+                  </pic:nvPicPr>
+                  <pic:blipFill>
+                    <a:blip r:embed="rId15" cstate="print">
+                      <a:extLst>
+                        <a:ext uri="{28A0092B-C50C-407E-A947-70E740481C1C}">
+                          <a14:useLocalDpi xmlns:a14="http://schemas.microsoft.com/office/drawing/2010/main" val="0"/>
+                        </a:ext>
+                      </a:extLst>
+                    </a:blip>
+                    <a:stretch>
+                      <a:fillRect/>
+                    </a:stretch>
+                  </pic:blipFill>
+                  <pic:spPr>
+                    <a:xfrm>
+                      <a:off x="0" y="0"/>
+                      <a:ext cx="2334848" cy="4979419"/>
+                    </a:xfrm>
+                    <a:prstGeom prst="rect">
+                      <a:avLst/>
+                    </a:prstGeom>
+                  </pic:spPr>
+                </pic:pic>
+              </a:graphicData>
+            </a:graphic>
+          </wp:inline>
+        </w:drawing>
+      </w:r>
+    </w:p>
+    <w:p>
+      <w:pPr>
+        <w:pStyle w:val="Beschriftung"/>
+        <w:jc w:val="center"/>
+        <w:rPr>
+          <w:noProof/>
+        </w:rPr>
+      </w:pPr>
+      <w:r>
+        <w:t xml:space="preserve">Abbildung </w:t>
+      </w:r>
+      <w:fldSimple w:instr=" SEQ Abbildung \* ARABIC ">
+        <w:r>
+          <w:rPr>
+            <w:noProof/>
+          </w:rPr>
+          <w:t>5</w:t>
+        </w:r>
+      </w:fldSimple>
+      <w:r>
+        <w:t xml:space="preserve">  Zustandsdiagramm</w:t>
+      </w:r>
+      <w:r>
+        <w:rPr>
+          <w:noProof/>
+        </w:rPr>
+        <w:t xml:space="preserve"> für die Bildverarbeitung</w:t>
+      </w:r>
+    </w:p>
+    <w:p/>
+    <w:p/>
+    <w:p>
+      <w:pPr>
+        <w:keepNext/>
+        <w:jc w:val="center"/>
+      </w:pPr>
+      <w:r>
+        <w:rPr>
+          <w:noProof/>
+        </w:rPr>
+        <w:lastRenderedPageBreak/>
+        <w:drawing>
+          <wp:inline distT="0" distB="0" distL="0" distR="0" wp14:anchorId="7DAE7871" wp14:editId="35E27674">
+            <wp:extent cx="4445000" cy="3302000"/>
+            <wp:effectExtent l="0" t="0" r="0" b="0"/>
+            <wp:docPr id="808047614" name="Grafik 3" descr="Ein Bild, das Text, Visitenkarte, Screenshot, Schrift enthält.&#10;&#10;Automatisch generierte Beschreibung"/>
+            <wp:cNvGraphicFramePr>
+              <a:graphicFrameLocks xmlns:a="http://schemas.openxmlformats.org/drawingml/2006/main" noChangeAspect="1"/>
+            </wp:cNvGraphicFramePr>
+            <a:graphic xmlns:a="http://schemas.openxmlformats.org/drawingml/2006/main">
+              <a:graphicData uri="http://schemas.openxmlformats.org/drawingml/2006/picture">
+                <pic:pic xmlns:pic="http://schemas.openxmlformats.org/drawingml/2006/picture">
+                  <pic:nvPicPr>
+                    <pic:cNvPr id="808047614" name="Grafik 3" descr="Ein Bild, das Text, Visitenkarte, Screenshot, Schrift enthält.&#10;&#10;Automatisch generierte Beschreibung"/>
+                    <pic:cNvPicPr/>
+                  </pic:nvPicPr>
+                  <pic:blipFill>
+                    <a:blip r:embed="rId16">
+                      <a:extLst>
+                        <a:ext uri="{28A0092B-C50C-407E-A947-70E740481C1C}">
+                          <a14:useLocalDpi xmlns:a14="http://schemas.microsoft.com/office/drawing/2010/main" val="0"/>
+                        </a:ext>
+                      </a:extLst>
+                    </a:blip>
+                    <a:stretch>
+                      <a:fillRect/>
+                    </a:stretch>
+                  </pic:blipFill>
+                  <pic:spPr>
+                    <a:xfrm>
+                      <a:off x="0" y="0"/>
+                      <a:ext cx="4445000" cy="3302000"/>
+                    </a:xfrm>
+                    <a:prstGeom prst="rect">
+                      <a:avLst/>
+                    </a:prstGeom>
+                  </pic:spPr>
+                </pic:pic>
+              </a:graphicData>
+            </a:graphic>
+          </wp:inline>
+        </w:drawing>
+      </w:r>
+    </w:p>
+    <w:p>
+      <w:pPr>
+        <w:pStyle w:val="Beschriftung"/>
+        <w:jc w:val="center"/>
+      </w:pPr>
+      <w:r>
+        <w:t xml:space="preserve">Abbildung </w:t>
+      </w:r>
+      <w:fldSimple w:instr=" SEQ Abbildung \* ARABIC ">
+        <w:r>
+          <w:rPr>
+            <w:noProof/>
+          </w:rPr>
+          <w:t>6</w:t>
+        </w:r>
+      </w:fldSimple>
+      <w:r>
+        <w:t xml:space="preserve"> Objektdiagramm zum Zeitpunkt der Tafelerfassung</w:t>
+      </w:r>
+    </w:p>
     <w:sectPr>
-      <w:headerReference w:type="default" r:id="rId14"/>
-      <w:footerReference w:type="default" r:id="rId15"/>
+      <w:headerReference w:type="default" r:id="rId17"/>
+      <w:footerReference w:type="default" r:id="rId18"/>
       <w:pgSz w:w="11906" w:h="16838"/>
       <w:pgMar w:top="1418" w:right="1276" w:bottom="1134" w:left="1276" w:header="709" w:footer="709" w:gutter="0"/>
       <w:cols w:space="708"/>
@@ -3333,4 +3487,16 @@
     </a:ext>
   </a:extLst>
 </a:theme>
+</file>
+
+<file path=customXml/item1.xml><?xml version="1.0" encoding="utf-8"?>
+<b:Sources xmlns:b="http://schemas.openxmlformats.org/officeDocument/2006/bibliography" xmlns="http://schemas.openxmlformats.org/officeDocument/2006/bibliography" SelectedStyle="/APASixthEditionOfficeOnline.xsl" StyleName="APA" Version="6"/>
+</file>
+
+<file path=customXml/itemProps1.xml><?xml version="1.0" encoding="utf-8"?>
+<ds:datastoreItem xmlns:ds="http://schemas.openxmlformats.org/officeDocument/2006/customXml" ds:itemID="{55D41C2D-020C-5C4D-B4C4-09838EE63275}">
+  <ds:schemaRefs>
+    <ds:schemaRef ds:uri="http://schemas.openxmlformats.org/officeDocument/2006/bibliography"/>
+  </ds:schemaRefs>
+</ds:datastoreItem>
 </file>
</xml_diff>

<commit_message>
put requirements in tables
</commit_message>
<xml_diff>
--- a/Vernetzte_Produktionssysteme/Vorlage_Futterfort (1).docx
+++ b/Vernetzte_Produktionssysteme/Vorlage_Futterfort (1).docx
@@ -255,432 +255,569 @@
         <w:t>Systemanforderung</w:t>
       </w:r>
     </w:p>
+    <w:tbl>
+      <w:tblPr>
+        <w:tblStyle w:val="Tabellenraster"/>
+        <w:tblW w:w="0" w:type="auto"/>
+        <w:tblLook w:val="04A0" w:firstRow="1" w:lastRow="0" w:firstColumn="1" w:lastColumn="0" w:noHBand="0" w:noVBand="1"/>
+      </w:tblPr>
+      <w:tblGrid>
+        <w:gridCol w:w="704"/>
+        <w:gridCol w:w="8640"/>
+      </w:tblGrid>
+      <w:tr>
+        <w:tc>
+          <w:tcPr>
+            <w:tcW w:w="704" w:type="dxa"/>
+          </w:tcPr>
+          <w:p>
+            <w:pPr>
+              <w:pStyle w:val="berschriften"/>
+              <w:rPr>
+                <w:sz w:val="22"/>
+              </w:rPr>
+            </w:pPr>
+            <w:r>
+              <w:rPr>
+                <w:sz w:val="22"/>
+              </w:rPr>
+              <w:t>ID</w:t>
+            </w:r>
+          </w:p>
+        </w:tc>
+        <w:tc>
+          <w:tcPr>
+            <w:tcW w:w="8640" w:type="dxa"/>
+          </w:tcPr>
+          <w:p>
+            <w:pPr>
+              <w:pStyle w:val="berschriften"/>
+              <w:rPr>
+                <w:sz w:val="22"/>
+              </w:rPr>
+            </w:pPr>
+            <w:r>
+              <w:rPr>
+                <w:sz w:val="22"/>
+              </w:rPr>
+              <w:t>Anforderung</w:t>
+            </w:r>
+          </w:p>
+        </w:tc>
+      </w:tr>
+      <w:tr>
+        <w:tc>
+          <w:tcPr>
+            <w:tcW w:w="704" w:type="dxa"/>
+          </w:tcPr>
+          <w:p>
+            <w:pPr>
+              <w:pStyle w:val="berschriften"/>
+              <w:rPr>
+                <w:rFonts w:eastAsia="Times New Roman" w:cs="Times New Roman"/>
+                <w:b w:val="0"/>
+                <w:kern w:val="0"/>
+                <w:sz w:val="22"/>
+                <w:lang w:eastAsia="de-DE"/>
+                <w14:ligatures w14:val="none"/>
+              </w:rPr>
+            </w:pPr>
+            <w:r>
+              <w:rPr>
+                <w:rFonts w:eastAsia="Times New Roman" w:cs="Times New Roman"/>
+                <w:b w:val="0"/>
+                <w:kern w:val="0"/>
+                <w:sz w:val="22"/>
+                <w:lang w:eastAsia="de-DE"/>
+                <w14:ligatures w14:val="none"/>
+              </w:rPr>
+              <w:t>1</w:t>
+            </w:r>
+          </w:p>
+        </w:tc>
+        <w:tc>
+          <w:tcPr>
+            <w:tcW w:w="8640" w:type="dxa"/>
+          </w:tcPr>
+          <w:p>
+            <w:pPr>
+              <w:textAlignment w:val="center"/>
+              <w:rPr>
+                <w:rFonts w:eastAsia="Times New Roman" w:cs="Times New Roman"/>
+                <w:kern w:val="0"/>
+                <w:lang w:eastAsia="de-DE"/>
+                <w14:ligatures w14:val="none"/>
+              </w:rPr>
+            </w:pPr>
+            <w:r>
+              <w:rPr>
+                <w:rFonts w:eastAsia="Times New Roman" w:cs="Times New Roman"/>
+                <w:kern w:val="0"/>
+                <w:lang w:eastAsia="de-DE"/>
+                <w14:ligatures w14:val="none"/>
+              </w:rPr>
+              <w:t>Das System muss dem Kunden die Möglichkeit bieten eine Bestellung aus sechs Tafeln unterschiedlicher Farben (rot, blau, gelb, grün, schwarz, braun, türkis) zusammenzustellen.</w:t>
+            </w:r>
+          </w:p>
+        </w:tc>
+      </w:tr>
+      <w:tr>
+        <w:tc>
+          <w:tcPr>
+            <w:tcW w:w="704" w:type="dxa"/>
+          </w:tcPr>
+          <w:p>
+            <w:pPr>
+              <w:pStyle w:val="berschriften"/>
+              <w:rPr>
+                <w:rFonts w:eastAsia="Times New Roman" w:cs="Times New Roman"/>
+                <w:b w:val="0"/>
+                <w:kern w:val="0"/>
+                <w:sz w:val="22"/>
+                <w:lang w:eastAsia="de-DE"/>
+                <w14:ligatures w14:val="none"/>
+              </w:rPr>
+            </w:pPr>
+            <w:r>
+              <w:rPr>
+                <w:rFonts w:eastAsia="Times New Roman" w:cs="Times New Roman"/>
+                <w:b w:val="0"/>
+                <w:kern w:val="0"/>
+                <w:sz w:val="22"/>
+                <w:lang w:eastAsia="de-DE"/>
+                <w14:ligatures w14:val="none"/>
+              </w:rPr>
+              <w:t>2</w:t>
+            </w:r>
+          </w:p>
+        </w:tc>
+        <w:tc>
+          <w:tcPr>
+            <w:tcW w:w="8640" w:type="dxa"/>
+          </w:tcPr>
+          <w:p>
+            <w:pPr>
+              <w:textAlignment w:val="center"/>
+              <w:rPr>
+                <w:rFonts w:eastAsia="Times New Roman" w:cs="Times New Roman"/>
+                <w:kern w:val="0"/>
+                <w:lang w:eastAsia="de-DE"/>
+                <w14:ligatures w14:val="none"/>
+              </w:rPr>
+            </w:pPr>
+            <w:r>
+              <w:rPr>
+                <w:rFonts w:eastAsia="Times New Roman" w:cs="Times New Roman"/>
+                <w:kern w:val="0"/>
+                <w:lang w:eastAsia="de-DE"/>
+                <w14:ligatures w14:val="none"/>
+              </w:rPr>
+              <w:t xml:space="preserve">Das System muss Anfragen von Kunden über die Cloud </w:t>
+            </w:r>
+            <w:r>
+              <w:rPr>
+                <w:rFonts w:eastAsia="Times New Roman" w:cs="Times New Roman"/>
+                <w:kern w:val="0"/>
+                <w:lang w:eastAsia="de-DE"/>
+                <w14:ligatures w14:val="none"/>
+              </w:rPr>
+              <w:t>verarbeiten können.</w:t>
+            </w:r>
+            <w:r>
+              <w:rPr>
+                <w:rFonts w:eastAsia="Times New Roman" w:cs="Times New Roman"/>
+                <w:kern w:val="0"/>
+                <w:lang w:eastAsia="de-DE"/>
+                <w14:ligatures w14:val="none"/>
+              </w:rPr>
+              <w:t xml:space="preserve"> </w:t>
+            </w:r>
+          </w:p>
+        </w:tc>
+      </w:tr>
+      <w:tr>
+        <w:tc>
+          <w:tcPr>
+            <w:tcW w:w="704" w:type="dxa"/>
+          </w:tcPr>
+          <w:p>
+            <w:pPr>
+              <w:pStyle w:val="berschriften"/>
+              <w:rPr>
+                <w:rFonts w:eastAsia="Times New Roman" w:cs="Times New Roman"/>
+                <w:b w:val="0"/>
+                <w:kern w:val="0"/>
+                <w:sz w:val="22"/>
+                <w:lang w:eastAsia="de-DE"/>
+                <w14:ligatures w14:val="none"/>
+              </w:rPr>
+            </w:pPr>
+            <w:r>
+              <w:rPr>
+                <w:rFonts w:eastAsia="Times New Roman" w:cs="Times New Roman"/>
+                <w:b w:val="0"/>
+                <w:kern w:val="0"/>
+                <w:sz w:val="22"/>
+                <w:lang w:eastAsia="de-DE"/>
+                <w14:ligatures w14:val="none"/>
+              </w:rPr>
+              <w:t>3</w:t>
+            </w:r>
+          </w:p>
+        </w:tc>
+        <w:tc>
+          <w:tcPr>
+            <w:tcW w:w="8640" w:type="dxa"/>
+          </w:tcPr>
+          <w:p>
+            <w:pPr>
+              <w:textAlignment w:val="center"/>
+              <w:rPr>
+                <w:rFonts w:eastAsia="Times New Roman" w:cs="Times New Roman"/>
+                <w:kern w:val="0"/>
+                <w:lang w:eastAsia="de-DE"/>
+                <w14:ligatures w14:val="none"/>
+              </w:rPr>
+            </w:pPr>
+            <w:r>
+              <w:rPr>
+                <w:rFonts w:eastAsia="Times New Roman" w:cs="Times New Roman"/>
+                <w:kern w:val="0"/>
+                <w:lang w:eastAsia="de-DE"/>
+                <w14:ligatures w14:val="none"/>
+              </w:rPr>
+              <w:t>Das System muss automatisch die Farbe und Position von Tafeln aus einer gemischten Schüttgutmenge erkennen.</w:t>
+            </w:r>
+          </w:p>
+        </w:tc>
+      </w:tr>
+      <w:tr>
+        <w:tc>
+          <w:tcPr>
+            <w:tcW w:w="704" w:type="dxa"/>
+          </w:tcPr>
+          <w:p>
+            <w:pPr>
+              <w:pStyle w:val="berschriften"/>
+              <w:rPr>
+                <w:rFonts w:eastAsia="Times New Roman" w:cs="Times New Roman"/>
+                <w:b w:val="0"/>
+                <w:kern w:val="0"/>
+                <w:sz w:val="22"/>
+                <w:lang w:eastAsia="de-DE"/>
+                <w14:ligatures w14:val="none"/>
+              </w:rPr>
+            </w:pPr>
+            <w:r>
+              <w:rPr>
+                <w:rFonts w:eastAsia="Times New Roman" w:cs="Times New Roman"/>
+                <w:b w:val="0"/>
+                <w:kern w:val="0"/>
+                <w:sz w:val="22"/>
+                <w:lang w:eastAsia="de-DE"/>
+                <w14:ligatures w14:val="none"/>
+              </w:rPr>
+              <w:t>4</w:t>
+            </w:r>
+          </w:p>
+        </w:tc>
+        <w:tc>
+          <w:tcPr>
+            <w:tcW w:w="8640" w:type="dxa"/>
+          </w:tcPr>
+          <w:p>
+            <w:pPr>
+              <w:textAlignment w:val="center"/>
+              <w:rPr>
+                <w:rFonts w:eastAsia="Times New Roman" w:cs="Times New Roman"/>
+                <w:kern w:val="0"/>
+                <w:lang w:eastAsia="de-DE"/>
+                <w14:ligatures w14:val="none"/>
+              </w:rPr>
+            </w:pPr>
+            <w:r>
+              <w:rPr>
+                <w:rFonts w:eastAsia="Times New Roman" w:cs="Times New Roman"/>
+                <w:kern w:val="0"/>
+                <w:lang w:eastAsia="de-DE"/>
+                <w14:ligatures w14:val="none"/>
+              </w:rPr>
+              <w:t>Das System muss anhand der erkannten Tafeln die Bestellung des Kunden abpacken.</w:t>
+            </w:r>
+          </w:p>
+        </w:tc>
+      </w:tr>
+      <w:tr>
+        <w:tc>
+          <w:tcPr>
+            <w:tcW w:w="704" w:type="dxa"/>
+          </w:tcPr>
+          <w:p>
+            <w:pPr>
+              <w:pStyle w:val="berschriften"/>
+              <w:rPr>
+                <w:rFonts w:eastAsia="Times New Roman" w:cs="Times New Roman"/>
+                <w:b w:val="0"/>
+                <w:kern w:val="0"/>
+                <w:sz w:val="22"/>
+                <w:lang w:eastAsia="de-DE"/>
+                <w14:ligatures w14:val="none"/>
+              </w:rPr>
+            </w:pPr>
+            <w:r>
+              <w:rPr>
+                <w:rFonts w:eastAsia="Times New Roman" w:cs="Times New Roman"/>
+                <w:b w:val="0"/>
+                <w:kern w:val="0"/>
+                <w:sz w:val="22"/>
+                <w:lang w:eastAsia="de-DE"/>
+                <w14:ligatures w14:val="none"/>
+              </w:rPr>
+              <w:t>5</w:t>
+            </w:r>
+          </w:p>
+        </w:tc>
+        <w:tc>
+          <w:tcPr>
+            <w:tcW w:w="8640" w:type="dxa"/>
+          </w:tcPr>
+          <w:p>
+            <w:pPr>
+              <w:textAlignment w:val="center"/>
+              <w:rPr>
+                <w:rFonts w:eastAsia="Times New Roman" w:cs="Times New Roman"/>
+                <w:kern w:val="0"/>
+                <w:lang w:eastAsia="de-DE"/>
+                <w14:ligatures w14:val="none"/>
+              </w:rPr>
+            </w:pPr>
+            <w:r>
+              <w:rPr>
+                <w:rFonts w:eastAsia="Times New Roman" w:cs="Times New Roman"/>
+                <w:kern w:val="0"/>
+                <w:lang w:eastAsia="de-DE"/>
+                <w14:ligatures w14:val="none"/>
+              </w:rPr>
+              <w:t xml:space="preserve">Das System </w:t>
+            </w:r>
+            <w:r>
+              <w:rPr>
+                <w:rFonts w:eastAsia="Times New Roman" w:cs="Times New Roman"/>
+                <w:kern w:val="0"/>
+                <w:lang w:eastAsia="de-DE"/>
+                <w14:ligatures w14:val="none"/>
+              </w:rPr>
+              <w:t xml:space="preserve">muss </w:t>
+            </w:r>
+            <w:r>
+              <w:rPr>
+                <w:rFonts w:eastAsia="Times New Roman" w:cs="Times New Roman"/>
+                <w:kern w:val="0"/>
+                <w:lang w:eastAsia="de-DE"/>
+                <w14:ligatures w14:val="none"/>
+              </w:rPr>
+              <w:t xml:space="preserve">eine Bestellung so lange </w:t>
+            </w:r>
+            <w:r>
+              <w:rPr>
+                <w:rFonts w:eastAsia="Times New Roman" w:cs="Times New Roman"/>
+                <w:kern w:val="0"/>
+                <w:lang w:eastAsia="de-DE"/>
+                <w14:ligatures w14:val="none"/>
+              </w:rPr>
+              <w:t xml:space="preserve">bearbeiten, </w:t>
+            </w:r>
+            <w:r>
+              <w:rPr>
+                <w:rFonts w:eastAsia="Times New Roman" w:cs="Times New Roman"/>
+                <w:kern w:val="0"/>
+                <w:lang w:eastAsia="de-DE"/>
+                <w14:ligatures w14:val="none"/>
+              </w:rPr>
+              <w:t>bis alle Tafeln dieser Bestellung in einer Tüte abgepackt worden sind.</w:t>
+            </w:r>
+          </w:p>
+        </w:tc>
+      </w:tr>
+      <w:tr>
+        <w:tc>
+          <w:tcPr>
+            <w:tcW w:w="704" w:type="dxa"/>
+          </w:tcPr>
+          <w:p>
+            <w:pPr>
+              <w:pStyle w:val="berschriften"/>
+              <w:rPr>
+                <w:rFonts w:eastAsia="Times New Roman" w:cs="Times New Roman"/>
+                <w:b w:val="0"/>
+                <w:kern w:val="0"/>
+                <w:sz w:val="22"/>
+                <w:lang w:eastAsia="de-DE"/>
+                <w14:ligatures w14:val="none"/>
+              </w:rPr>
+            </w:pPr>
+            <w:r>
+              <w:rPr>
+                <w:rFonts w:eastAsia="Times New Roman" w:cs="Times New Roman"/>
+                <w:b w:val="0"/>
+                <w:kern w:val="0"/>
+                <w:sz w:val="22"/>
+                <w:lang w:eastAsia="de-DE"/>
+                <w14:ligatures w14:val="none"/>
+              </w:rPr>
+              <w:t>6</w:t>
+            </w:r>
+          </w:p>
+        </w:tc>
+        <w:tc>
+          <w:tcPr>
+            <w:tcW w:w="8640" w:type="dxa"/>
+          </w:tcPr>
+          <w:p>
+            <w:pPr>
+              <w:textAlignment w:val="center"/>
+              <w:rPr>
+                <w:rFonts w:eastAsia="Times New Roman" w:cs="Times New Roman"/>
+                <w:kern w:val="0"/>
+                <w:lang w:eastAsia="de-DE"/>
+                <w14:ligatures w14:val="none"/>
+              </w:rPr>
+            </w:pPr>
+            <w:r>
+              <w:rPr>
+                <w:rFonts w:eastAsia="Times New Roman" w:cs="Times New Roman"/>
+                <w:kern w:val="0"/>
+                <w:lang w:eastAsia="de-DE"/>
+                <w14:ligatures w14:val="none"/>
+              </w:rPr>
+              <w:t>Das System muss einen neuen Schüttvorgang starten, wenn auf dem Förderband keine Tafeln mehr vorhanden sind.</w:t>
+            </w:r>
+          </w:p>
+        </w:tc>
+      </w:tr>
+      <w:tr>
+        <w:tc>
+          <w:tcPr>
+            <w:tcW w:w="704" w:type="dxa"/>
+          </w:tcPr>
+          <w:p>
+            <w:pPr>
+              <w:pStyle w:val="berschriften"/>
+              <w:rPr>
+                <w:rFonts w:eastAsia="Times New Roman" w:cs="Times New Roman"/>
+                <w:b w:val="0"/>
+                <w:kern w:val="0"/>
+                <w:sz w:val="22"/>
+                <w:lang w:eastAsia="de-DE"/>
+                <w14:ligatures w14:val="none"/>
+              </w:rPr>
+            </w:pPr>
+            <w:r>
+              <w:rPr>
+                <w:rFonts w:eastAsia="Times New Roman" w:cs="Times New Roman"/>
+                <w:b w:val="0"/>
+                <w:kern w:val="0"/>
+                <w:sz w:val="22"/>
+                <w:lang w:eastAsia="de-DE"/>
+                <w14:ligatures w14:val="none"/>
+              </w:rPr>
+              <w:t>7</w:t>
+            </w:r>
+          </w:p>
+        </w:tc>
+        <w:tc>
+          <w:tcPr>
+            <w:tcW w:w="8640" w:type="dxa"/>
+          </w:tcPr>
+          <w:p>
+            <w:pPr>
+              <w:pStyle w:val="berschriften"/>
+              <w:rPr>
+                <w:rFonts w:eastAsia="Times New Roman" w:cs="Times New Roman"/>
+                <w:b w:val="0"/>
+                <w:kern w:val="0"/>
+                <w:sz w:val="22"/>
+                <w:lang w:eastAsia="de-DE"/>
+                <w14:ligatures w14:val="none"/>
+              </w:rPr>
+            </w:pPr>
+            <w:r>
+              <w:rPr>
+                <w:rFonts w:eastAsia="Times New Roman" w:cs="Times New Roman"/>
+                <w:b w:val="0"/>
+                <w:kern w:val="0"/>
+                <w:sz w:val="22"/>
+                <w:lang w:eastAsia="de-DE"/>
+                <w14:ligatures w14:val="none"/>
+              </w:rPr>
+              <w:t>Das System muss die Daten der Kunden datenschutzkonform archivieren</w:t>
+            </w:r>
+          </w:p>
+        </w:tc>
+      </w:tr>
+      <w:tr>
+        <w:tc>
+          <w:tcPr>
+            <w:tcW w:w="704" w:type="dxa"/>
+          </w:tcPr>
+          <w:p>
+            <w:pPr>
+              <w:pStyle w:val="berschriften"/>
+              <w:rPr>
+                <w:rFonts w:eastAsia="Times New Roman" w:cs="Times New Roman"/>
+                <w:b w:val="0"/>
+                <w:kern w:val="0"/>
+                <w:sz w:val="22"/>
+                <w:lang w:eastAsia="de-DE"/>
+                <w14:ligatures w14:val="none"/>
+              </w:rPr>
+            </w:pPr>
+            <w:r>
+              <w:rPr>
+                <w:rFonts w:eastAsia="Times New Roman" w:cs="Times New Roman"/>
+                <w:b w:val="0"/>
+                <w:kern w:val="0"/>
+                <w:sz w:val="22"/>
+                <w:lang w:eastAsia="de-DE"/>
+                <w14:ligatures w14:val="none"/>
+              </w:rPr>
+              <w:t>8</w:t>
+            </w:r>
+          </w:p>
+        </w:tc>
+        <w:tc>
+          <w:tcPr>
+            <w:tcW w:w="8640" w:type="dxa"/>
+          </w:tcPr>
+          <w:p>
+            <w:pPr>
+              <w:pStyle w:val="berschriften"/>
+              <w:rPr>
+                <w:rFonts w:eastAsia="Times New Roman" w:cs="Times New Roman"/>
+                <w:b w:val="0"/>
+                <w:kern w:val="0"/>
+                <w:sz w:val="22"/>
+                <w:lang w:eastAsia="de-DE"/>
+                <w14:ligatures w14:val="none"/>
+              </w:rPr>
+            </w:pPr>
+            <w:r>
+              <w:rPr>
+                <w:rFonts w:eastAsia="Times New Roman" w:cs="Times New Roman"/>
+                <w:b w:val="0"/>
+                <w:kern w:val="0"/>
+                <w:sz w:val="22"/>
+                <w:lang w:eastAsia="de-DE"/>
+                <w14:ligatures w14:val="none"/>
+              </w:rPr>
+              <w:t>Wenn die Schüttgutmenge keine Tafeln der aktuellen Bestellung enthält, muss das System Tüten mit acht zufällig gewählten Tafeln befüllen.</w:t>
+            </w:r>
+          </w:p>
+        </w:tc>
+      </w:tr>
+    </w:tbl>
     <w:p>
       <w:pPr>
-        <w:numPr>
-          <w:ilvl w:val="0"/>
-          <w:numId w:val="6"/>
-        </w:numPr>
-        <w:tabs>
-          <w:tab w:val="clear" w:pos="720"/>
-          <w:tab w:val="num" w:pos="-180"/>
-        </w:tabs>
-        <w:spacing w:after="0" w:line="240" w:lineRule="auto"/>
-        <w:ind w:left="360"/>
-        <w:textAlignment w:val="center"/>
-        <w:rPr>
-          <w:rFonts w:eastAsia="Times New Roman" w:cs="Times New Roman"/>
-          <w:kern w:val="0"/>
-          <w:lang w:eastAsia="de-DE"/>
-          <w14:ligatures w14:val="none"/>
-        </w:rPr>
-      </w:pPr>
-      <w:r>
-        <w:rPr>
-          <w:rFonts w:eastAsia="Times New Roman" w:cs="Times New Roman"/>
-          <w:kern w:val="0"/>
-          <w:lang w:eastAsia="de-DE"/>
-          <w14:ligatures w14:val="none"/>
-        </w:rPr>
-        <w:t xml:space="preserve">Das System muss dem Kunden die Möglichkeit bieten </w:t>
-      </w:r>
-      <w:r>
-        <w:rPr>
-          <w:rFonts w:eastAsia="Times New Roman" w:cs="Times New Roman"/>
-          <w:kern w:val="0"/>
-          <w:lang w:eastAsia="de-DE"/>
-          <w14:ligatures w14:val="none"/>
-        </w:rPr>
-        <w:t xml:space="preserve">eine Bestellung aus </w:t>
-      </w:r>
-      <w:r>
-        <w:rPr>
-          <w:rFonts w:eastAsia="Times New Roman" w:cs="Times New Roman"/>
-          <w:kern w:val="0"/>
-          <w:lang w:eastAsia="de-DE"/>
-          <w14:ligatures w14:val="none"/>
-        </w:rPr>
-        <w:t>sechs Tafeln unterschiedlicher Farben (rot, blau, gelb, grün, schwarz, braun, türkis) zusammenzustellen.</w:t>
-      </w:r>
-    </w:p>
-    <w:p>
-      <w:pPr>
-        <w:numPr>
-          <w:ilvl w:val="0"/>
-          <w:numId w:val="6"/>
-        </w:numPr>
-        <w:tabs>
-          <w:tab w:val="clear" w:pos="720"/>
-          <w:tab w:val="num" w:pos="-180"/>
-        </w:tabs>
-        <w:spacing w:after="0" w:line="240" w:lineRule="auto"/>
-        <w:ind w:left="360"/>
-        <w:textAlignment w:val="center"/>
-        <w:rPr>
-          <w:rFonts w:eastAsia="Times New Roman" w:cs="Times New Roman"/>
-          <w:kern w:val="0"/>
-          <w:lang w:eastAsia="de-DE"/>
-          <w14:ligatures w14:val="none"/>
-        </w:rPr>
-      </w:pPr>
-      <w:r>
-        <w:rPr>
-          <w:rFonts w:eastAsia="Times New Roman" w:cs="Times New Roman"/>
-          <w:kern w:val="0"/>
-          <w:lang w:eastAsia="de-DE"/>
-          <w14:ligatures w14:val="none"/>
-        </w:rPr>
-        <w:t xml:space="preserve">Das System muss Anfragen von Kunden über die Cloud </w:t>
-      </w:r>
-      <w:r>
-        <w:rPr>
-          <w:rFonts w:eastAsia="Times New Roman" w:cs="Times New Roman"/>
-          <w:kern w:val="0"/>
-          <w:lang w:eastAsia="de-DE"/>
-          <w14:ligatures w14:val="none"/>
-        </w:rPr>
-        <w:t>verarbeiten können.</w:t>
-      </w:r>
-      <w:r>
-        <w:rPr>
-          <w:rFonts w:eastAsia="Times New Roman" w:cs="Times New Roman"/>
-          <w:kern w:val="0"/>
-          <w:lang w:eastAsia="de-DE"/>
-          <w14:ligatures w14:val="none"/>
-        </w:rPr>
-        <w:t xml:space="preserve"> </w:t>
-      </w:r>
-    </w:p>
-    <w:p>
-      <w:pPr>
-        <w:numPr>
-          <w:ilvl w:val="0"/>
-          <w:numId w:val="6"/>
-        </w:numPr>
-        <w:tabs>
-          <w:tab w:val="clear" w:pos="720"/>
-          <w:tab w:val="num" w:pos="-180"/>
-        </w:tabs>
-        <w:spacing w:after="0" w:line="240" w:lineRule="auto"/>
-        <w:ind w:left="360"/>
-        <w:textAlignment w:val="center"/>
-        <w:rPr>
-          <w:rFonts w:eastAsia="Times New Roman" w:cs="Times New Roman"/>
-          <w:kern w:val="0"/>
-          <w:lang w:eastAsia="de-DE"/>
-          <w14:ligatures w14:val="none"/>
-        </w:rPr>
-      </w:pPr>
-      <w:r>
-        <w:rPr>
-          <w:rFonts w:eastAsia="Times New Roman" w:cs="Times New Roman"/>
-          <w:kern w:val="0"/>
-          <w:lang w:eastAsia="de-DE"/>
-          <w14:ligatures w14:val="none"/>
-        </w:rPr>
-        <w:t xml:space="preserve">Das System muss </w:t>
-      </w:r>
-      <w:r>
-        <w:rPr>
-          <w:rFonts w:eastAsia="Times New Roman" w:cs="Times New Roman"/>
-          <w:kern w:val="0"/>
-          <w:lang w:eastAsia="de-DE"/>
-          <w14:ligatures w14:val="none"/>
-        </w:rPr>
-        <w:t>automatisch</w:t>
-      </w:r>
-      <w:r>
-        <w:rPr>
-          <w:rFonts w:eastAsia="Times New Roman" w:cs="Times New Roman"/>
-          <w:kern w:val="0"/>
-          <w:lang w:eastAsia="de-DE"/>
-          <w14:ligatures w14:val="none"/>
-        </w:rPr>
-        <w:t xml:space="preserve"> die Farbe und Position von</w:t>
-      </w:r>
-      <w:r>
-        <w:rPr>
-          <w:rFonts w:eastAsia="Times New Roman" w:cs="Times New Roman"/>
-          <w:kern w:val="0"/>
-          <w:lang w:eastAsia="de-DE"/>
-          <w14:ligatures w14:val="none"/>
-        </w:rPr>
-        <w:t xml:space="preserve"> Tafeln aus einer gemischten Schüttgutmenge erkennen.</w:t>
-      </w:r>
-    </w:p>
-    <w:p>
-      <w:pPr>
-        <w:numPr>
-          <w:ilvl w:val="0"/>
-          <w:numId w:val="6"/>
-        </w:numPr>
-        <w:tabs>
-          <w:tab w:val="clear" w:pos="720"/>
-          <w:tab w:val="num" w:pos="-180"/>
-        </w:tabs>
-        <w:spacing w:after="0" w:line="240" w:lineRule="auto"/>
-        <w:ind w:left="360"/>
-        <w:textAlignment w:val="center"/>
-        <w:rPr>
-          <w:rFonts w:eastAsia="Times New Roman" w:cs="Times New Roman"/>
-          <w:kern w:val="0"/>
-          <w:lang w:eastAsia="de-DE"/>
-          <w14:ligatures w14:val="none"/>
-        </w:rPr>
-      </w:pPr>
-      <w:r>
-        <w:rPr>
-          <w:rFonts w:eastAsia="Times New Roman" w:cs="Times New Roman"/>
-          <w:kern w:val="0"/>
-          <w:lang w:eastAsia="de-DE"/>
-          <w14:ligatures w14:val="none"/>
-        </w:rPr>
-        <w:t>Das System muss anhand der erkannten Tafeln die Bestellung des Kunden abpacken.</w:t>
-      </w:r>
-    </w:p>
-    <w:p>
-      <w:pPr>
-        <w:numPr>
-          <w:ilvl w:val="0"/>
-          <w:numId w:val="6"/>
-        </w:numPr>
-        <w:tabs>
-          <w:tab w:val="clear" w:pos="720"/>
-          <w:tab w:val="num" w:pos="-180"/>
-        </w:tabs>
-        <w:spacing w:after="0" w:line="240" w:lineRule="auto"/>
-        <w:ind w:left="360"/>
-        <w:textAlignment w:val="center"/>
-        <w:rPr>
-          <w:rFonts w:eastAsia="Times New Roman" w:cs="Times New Roman"/>
-          <w:kern w:val="0"/>
-          <w:lang w:eastAsia="de-DE"/>
-          <w14:ligatures w14:val="none"/>
-        </w:rPr>
-      </w:pPr>
-      <w:r>
-        <w:rPr>
-          <w:rFonts w:eastAsia="Times New Roman" w:cs="Times New Roman"/>
-          <w:kern w:val="0"/>
-          <w:lang w:eastAsia="de-DE"/>
-          <w14:ligatures w14:val="none"/>
-        </w:rPr>
-        <w:t xml:space="preserve">Das System </w:t>
-      </w:r>
-      <w:r>
-        <w:rPr>
-          <w:rFonts w:eastAsia="Times New Roman" w:cs="Times New Roman"/>
-          <w:kern w:val="0"/>
-          <w:lang w:eastAsia="de-DE"/>
-          <w14:ligatures w14:val="none"/>
-        </w:rPr>
-        <w:t xml:space="preserve">muss </w:t>
-      </w:r>
-      <w:r>
-        <w:rPr>
-          <w:rFonts w:eastAsia="Times New Roman" w:cs="Times New Roman"/>
-          <w:kern w:val="0"/>
-          <w:lang w:eastAsia="de-DE"/>
-          <w14:ligatures w14:val="none"/>
-        </w:rPr>
-        <w:t xml:space="preserve">eine Bestellung </w:t>
-      </w:r>
-      <w:r>
-        <w:rPr>
-          <w:rFonts w:eastAsia="Times New Roman" w:cs="Times New Roman"/>
-          <w:kern w:val="0"/>
-          <w:lang w:eastAsia="de-DE"/>
-          <w14:ligatures w14:val="none"/>
-        </w:rPr>
-        <w:t>so lange</w:t>
-      </w:r>
-      <w:r>
-        <w:rPr>
-          <w:rFonts w:eastAsia="Times New Roman" w:cs="Times New Roman"/>
-          <w:kern w:val="0"/>
-          <w:lang w:eastAsia="de-DE"/>
-          <w14:ligatures w14:val="none"/>
-        </w:rPr>
-        <w:t xml:space="preserve"> </w:t>
-      </w:r>
-      <w:r>
-        <w:rPr>
-          <w:rFonts w:eastAsia="Times New Roman" w:cs="Times New Roman"/>
-          <w:kern w:val="0"/>
-          <w:lang w:eastAsia="de-DE"/>
-          <w14:ligatures w14:val="none"/>
-        </w:rPr>
-        <w:t xml:space="preserve">bearbeiten, </w:t>
-      </w:r>
-      <w:r>
-        <w:rPr>
-          <w:rFonts w:eastAsia="Times New Roman" w:cs="Times New Roman"/>
-          <w:kern w:val="0"/>
-          <w:lang w:eastAsia="de-DE"/>
-          <w14:ligatures w14:val="none"/>
-        </w:rPr>
-        <w:t>bis alle Tafeln dieser Bestellung in einer Tüte abgepackt worden sind.</w:t>
-      </w:r>
-    </w:p>
-    <w:p>
-      <w:pPr>
-        <w:numPr>
-          <w:ilvl w:val="0"/>
-          <w:numId w:val="6"/>
-        </w:numPr>
-        <w:tabs>
-          <w:tab w:val="clear" w:pos="720"/>
-          <w:tab w:val="num" w:pos="-180"/>
-        </w:tabs>
-        <w:spacing w:after="0" w:line="240" w:lineRule="auto"/>
-        <w:ind w:left="360"/>
-        <w:textAlignment w:val="center"/>
-        <w:rPr>
-          <w:rFonts w:eastAsia="Times New Roman" w:cs="Times New Roman"/>
-          <w:kern w:val="0"/>
-          <w:lang w:eastAsia="de-DE"/>
-          <w14:ligatures w14:val="none"/>
-        </w:rPr>
-      </w:pPr>
-      <w:r>
-        <w:rPr>
-          <w:rFonts w:eastAsia="Times New Roman" w:cs="Times New Roman"/>
-          <w:kern w:val="0"/>
-          <w:lang w:eastAsia="de-DE"/>
-          <w14:ligatures w14:val="none"/>
-        </w:rPr>
-        <w:t xml:space="preserve">Das System muss einen neuen Schüttvorgang starten, </w:t>
-      </w:r>
-      <w:r>
-        <w:rPr>
-          <w:rFonts w:eastAsia="Times New Roman" w:cs="Times New Roman"/>
-          <w:kern w:val="0"/>
-          <w:lang w:eastAsia="de-DE"/>
-          <w14:ligatures w14:val="none"/>
-        </w:rPr>
-        <w:t>wenn auf dem Förderband keine Tafeln mehr vorhanden sind.</w:t>
-      </w:r>
-    </w:p>
-    <w:p>
-      <w:pPr>
-        <w:numPr>
-          <w:ilvl w:val="0"/>
-          <w:numId w:val="6"/>
-        </w:numPr>
-        <w:tabs>
-          <w:tab w:val="clear" w:pos="720"/>
-          <w:tab w:val="num" w:pos="-180"/>
-        </w:tabs>
-        <w:spacing w:after="0" w:line="240" w:lineRule="auto"/>
-        <w:ind w:left="360"/>
-        <w:textAlignment w:val="center"/>
-        <w:rPr>
-          <w:rFonts w:eastAsia="Times New Roman" w:cs="Times New Roman"/>
-          <w:kern w:val="0"/>
-          <w:lang w:eastAsia="de-DE"/>
-          <w14:ligatures w14:val="none"/>
-        </w:rPr>
-      </w:pPr>
-      <w:r>
-        <w:rPr>
-          <w:rFonts w:eastAsia="Times New Roman" w:cs="Times New Roman"/>
-          <w:kern w:val="0"/>
-          <w:lang w:eastAsia="de-DE"/>
-          <w14:ligatures w14:val="none"/>
-        </w:rPr>
-        <w:t xml:space="preserve">Das System muss die Daten der Kunden </w:t>
-      </w:r>
-      <w:r>
-        <w:rPr>
-          <w:rFonts w:eastAsia="Times New Roman" w:cs="Times New Roman"/>
-          <w:kern w:val="0"/>
-          <w:lang w:eastAsia="de-DE"/>
-          <w14:ligatures w14:val="none"/>
-        </w:rPr>
-        <w:t>d</w:t>
-      </w:r>
-      <w:r>
-        <w:rPr>
-          <w:rFonts w:eastAsia="Times New Roman" w:cs="Times New Roman"/>
-          <w:kern w:val="0"/>
-          <w:lang w:eastAsia="de-DE"/>
-          <w14:ligatures w14:val="none"/>
-        </w:rPr>
-        <w:t>atenschutzkonform archivieren</w:t>
-      </w:r>
-      <w:r>
-        <w:rPr>
-          <w:rFonts w:eastAsia="Times New Roman" w:cs="Times New Roman"/>
-          <w:kern w:val="0"/>
-          <w:lang w:eastAsia="de-DE"/>
-          <w14:ligatures w14:val="none"/>
-        </w:rPr>
-        <w:t>.</w:t>
-      </w:r>
-    </w:p>
-    <w:p>
-      <w:pPr>
-        <w:numPr>
-          <w:ilvl w:val="0"/>
-          <w:numId w:val="6"/>
-        </w:numPr>
-        <w:tabs>
-          <w:tab w:val="clear" w:pos="720"/>
-          <w:tab w:val="num" w:pos="-180"/>
-        </w:tabs>
-        <w:spacing w:after="0" w:line="240" w:lineRule="auto"/>
-        <w:ind w:left="360"/>
-        <w:textAlignment w:val="center"/>
-        <w:rPr>
-          <w:rFonts w:eastAsia="Times New Roman" w:cs="Times New Roman"/>
-          <w:kern w:val="0"/>
-          <w:lang w:eastAsia="de-DE"/>
-          <w14:ligatures w14:val="none"/>
-        </w:rPr>
-      </w:pPr>
-      <w:r>
-        <w:rPr>
-          <w:rFonts w:eastAsia="Times New Roman" w:cs="Times New Roman"/>
-          <w:kern w:val="0"/>
-          <w:lang w:eastAsia="de-DE"/>
-          <w14:ligatures w14:val="none"/>
-        </w:rPr>
-        <w:t>Wenn die Schüttgutmenge keine Tafeln der aktuellen Bestellung enthält, muss das System Tüten mit acht zufällig gewählten Tafeln befüllen.</w:t>
-      </w:r>
-      <w:r>
-        <w:rPr>
-          <w:rFonts w:eastAsia="Times New Roman" w:cs="Times New Roman"/>
-          <w:kern w:val="0"/>
-          <w:lang w:eastAsia="de-DE"/>
-          <w14:ligatures w14:val="none"/>
-        </w:rPr>
-        <w:br/>
-      </w:r>
-    </w:p>
-    <w:p>
-      <w:pPr>
-        <w:pStyle w:val="berschriften"/>
-        <w:rPr>
-          <w:lang w:eastAsia="de-DE"/>
-        </w:rPr>
-      </w:pPr>
-      <w:r>
-        <w:rPr>
-          <w:lang w:eastAsia="de-DE"/>
-        </w:rPr>
-        <w:t xml:space="preserve">Komponentenebene </w:t>
-      </w:r>
-      <w:r>
-        <w:t>– Bildverarbeitung</w:t>
-      </w:r>
-    </w:p>
-    <w:p>
-      <w:pPr>
-        <w:pStyle w:val="Listenabsatz"/>
-        <w:numPr>
-          <w:ilvl w:val="0"/>
-          <w:numId w:val="8"/>
-        </w:numPr>
         <w:spacing w:after="0" w:line="240" w:lineRule="auto"/>
         <w:textAlignment w:val="center"/>
         <w:rPr>
@@ -697,119 +834,12 @@
           <w:lang w:eastAsia="de-DE"/>
           <w14:ligatures w14:val="none"/>
         </w:rPr>
-        <w:t xml:space="preserve">Die Bildverarbeitung </w:t>
-      </w:r>
-      <w:r>
-        <w:rPr>
-          <w:rFonts w:eastAsia="Times New Roman" w:cs="Times New Roman"/>
-          <w:kern w:val="0"/>
-          <w:lang w:eastAsia="de-DE"/>
-          <w14:ligatures w14:val="none"/>
-        </w:rPr>
-        <w:t>muss</w:t>
-      </w:r>
-      <w:r>
-        <w:rPr>
-          <w:rFonts w:eastAsia="Times New Roman" w:cs="Times New Roman"/>
-          <w:kern w:val="0"/>
-          <w:lang w:eastAsia="de-DE"/>
-          <w14:ligatures w14:val="none"/>
-        </w:rPr>
-        <w:t xml:space="preserve"> aus der Schüttgutmenge die </w:t>
-      </w:r>
-      <w:proofErr w:type="spellStart"/>
-      <w:r>
-        <w:rPr>
-          <w:rFonts w:eastAsia="Times New Roman" w:cs="Times New Roman"/>
-          <w:kern w:val="0"/>
-          <w:lang w:eastAsia="de-DE"/>
-          <w14:ligatures w14:val="none"/>
-        </w:rPr>
-        <w:t>Schwerpunktskoordinaten</w:t>
-      </w:r>
-      <w:proofErr w:type="spellEnd"/>
-      <w:r>
-        <w:rPr>
-          <w:rFonts w:eastAsia="Times New Roman" w:cs="Times New Roman"/>
-          <w:kern w:val="0"/>
-          <w:lang w:eastAsia="de-DE"/>
-          <w14:ligatures w14:val="none"/>
-        </w:rPr>
-        <w:t xml:space="preserve"> von Tafeln bestimmen, die zu mindestens 50% sichtbar sind.</w:t>
+        <w:br/>
       </w:r>
     </w:p>
     <w:p>
       <w:pPr>
-        <w:pStyle w:val="Listenabsatz"/>
-        <w:numPr>
-          <w:ilvl w:val="0"/>
-          <w:numId w:val="8"/>
-        </w:numPr>
-        <w:spacing w:after="0" w:line="240" w:lineRule="auto"/>
-        <w:textAlignment w:val="center"/>
-        <w:rPr>
-          <w:rFonts w:eastAsia="Times New Roman" w:cs="Times New Roman"/>
-          <w:kern w:val="0"/>
-          <w:lang w:eastAsia="de-DE"/>
-          <w14:ligatures w14:val="none"/>
-        </w:rPr>
-      </w:pPr>
-      <w:r>
-        <w:rPr>
-          <w:rFonts w:eastAsia="Times New Roman" w:cs="Times New Roman"/>
-          <w:kern w:val="0"/>
-          <w:lang w:eastAsia="de-DE"/>
-          <w14:ligatures w14:val="none"/>
-        </w:rPr>
-        <w:t>Die Bildverarbeitung muss in der Lage sein, mit einer Genauigkeit von 90% Tafeln zu zählen, die zu mindestens 50% sichtbar sind.</w:t>
-      </w:r>
-    </w:p>
-    <w:p>
-      <w:pPr>
-        <w:pStyle w:val="Listenabsatz"/>
-        <w:numPr>
-          <w:ilvl w:val="0"/>
-          <w:numId w:val="8"/>
-        </w:numPr>
-        <w:spacing w:after="0" w:line="240" w:lineRule="auto"/>
-        <w:textAlignment w:val="center"/>
-        <w:rPr>
-          <w:rFonts w:eastAsia="Times New Roman" w:cs="Times New Roman"/>
-          <w:kern w:val="0"/>
-          <w:lang w:eastAsia="de-DE"/>
-          <w14:ligatures w14:val="none"/>
-        </w:rPr>
-      </w:pPr>
-      <w:r>
-        <w:rPr>
-          <w:rFonts w:eastAsia="Times New Roman" w:cs="Times New Roman"/>
-          <w:kern w:val="0"/>
-          <w:lang w:eastAsia="de-DE"/>
-          <w14:ligatures w14:val="none"/>
-        </w:rPr>
-        <w:t xml:space="preserve">Die Bildverarbeitung </w:t>
-      </w:r>
-      <w:r>
-        <w:rPr>
-          <w:rFonts w:eastAsia="Times New Roman" w:cs="Times New Roman"/>
-          <w:kern w:val="0"/>
-          <w:lang w:eastAsia="de-DE"/>
-          <w14:ligatures w14:val="none"/>
-        </w:rPr>
-        <w:t xml:space="preserve">muss </w:t>
-      </w:r>
-      <w:r>
-        <w:rPr>
-          <w:rFonts w:eastAsia="Times New Roman" w:cs="Times New Roman"/>
-          <w:kern w:val="0"/>
-          <w:lang w:eastAsia="de-DE"/>
-          <w14:ligatures w14:val="none"/>
-        </w:rPr>
-        <w:t>in der Lage sein, die Farbe der Tafeln (rot, blau, gelb, grün, schwarz, braun, türkis), die zu mindestens 50% sichtbar sind, mit einer Genauigkeit von 90% zu erkennen.</w:t>
-      </w:r>
-    </w:p>
-    <w:p>
-      <w:pPr>
+        <w:pStyle w:val="berschriften"/>
         <w:rPr>
           <w:lang w:eastAsia="de-DE"/>
         </w:rPr>
@@ -818,9 +848,321 @@
     <w:p>
       <w:pPr>
         <w:pStyle w:val="berschriften"/>
-      </w:pPr>
-      <w:r>
+        <w:rPr>
+          <w:lang w:eastAsia="de-DE"/>
+        </w:rPr>
+      </w:pPr>
+    </w:p>
+    <w:p>
+      <w:pPr>
+        <w:pStyle w:val="berschriften"/>
+        <w:rPr>
+          <w:lang w:eastAsia="de-DE"/>
+        </w:rPr>
+      </w:pPr>
+    </w:p>
+    <w:p>
+      <w:pPr>
+        <w:pStyle w:val="berschriften"/>
+      </w:pPr>
+      <w:r>
+        <w:rPr>
+          <w:lang w:eastAsia="de-DE"/>
+        </w:rPr>
         <w:lastRenderedPageBreak/>
+        <w:t xml:space="preserve">Komponentenebene </w:t>
+      </w:r>
+      <w:r>
+        <w:t>– Bildverarbeitung</w:t>
+      </w:r>
+    </w:p>
+    <w:tbl>
+      <w:tblPr>
+        <w:tblStyle w:val="Tabellenraster"/>
+        <w:tblW w:w="0" w:type="auto"/>
+        <w:tblLook w:val="04A0" w:firstRow="1" w:lastRow="0" w:firstColumn="1" w:lastColumn="0" w:noHBand="0" w:noVBand="1"/>
+      </w:tblPr>
+      <w:tblGrid>
+        <w:gridCol w:w="704"/>
+        <w:gridCol w:w="8640"/>
+      </w:tblGrid>
+      <w:tr>
+        <w:tc>
+          <w:tcPr>
+            <w:tcW w:w="704" w:type="dxa"/>
+          </w:tcPr>
+          <w:p>
+            <w:pPr>
+              <w:pStyle w:val="berschriften"/>
+              <w:rPr>
+                <w:sz w:val="22"/>
+                <w:lang w:eastAsia="de-DE"/>
+              </w:rPr>
+            </w:pPr>
+            <w:r>
+              <w:rPr>
+                <w:sz w:val="22"/>
+                <w:lang w:eastAsia="de-DE"/>
+              </w:rPr>
+              <w:t>ID</w:t>
+            </w:r>
+          </w:p>
+        </w:tc>
+        <w:tc>
+          <w:tcPr>
+            <w:tcW w:w="8640" w:type="dxa"/>
+          </w:tcPr>
+          <w:p>
+            <w:pPr>
+              <w:pStyle w:val="berschriften"/>
+              <w:rPr>
+                <w:sz w:val="22"/>
+                <w:lang w:eastAsia="de-DE"/>
+              </w:rPr>
+            </w:pPr>
+            <w:r>
+              <w:rPr>
+                <w:sz w:val="22"/>
+                <w:lang w:eastAsia="de-DE"/>
+              </w:rPr>
+              <w:t>Anforderung</w:t>
+            </w:r>
+          </w:p>
+        </w:tc>
+      </w:tr>
+      <w:tr>
+        <w:tc>
+          <w:tcPr>
+            <w:tcW w:w="704" w:type="dxa"/>
+          </w:tcPr>
+          <w:p>
+            <w:pPr>
+              <w:pStyle w:val="berschriften"/>
+              <w:rPr>
+                <w:b w:val="0"/>
+                <w:bCs/>
+                <w:sz w:val="22"/>
+                <w:szCs w:val="15"/>
+                <w:lang w:eastAsia="de-DE"/>
+              </w:rPr>
+            </w:pPr>
+            <w:r>
+              <w:rPr>
+                <w:b w:val="0"/>
+                <w:bCs/>
+                <w:sz w:val="22"/>
+                <w:szCs w:val="15"/>
+                <w:lang w:eastAsia="de-DE"/>
+              </w:rPr>
+              <w:t>3.1</w:t>
+            </w:r>
+          </w:p>
+        </w:tc>
+        <w:tc>
+          <w:tcPr>
+            <w:tcW w:w="8640" w:type="dxa"/>
+          </w:tcPr>
+          <w:p>
+            <w:pPr>
+              <w:textAlignment w:val="center"/>
+              <w:rPr>
+                <w:rFonts w:eastAsia="Times New Roman" w:cs="Times New Roman"/>
+                <w:kern w:val="0"/>
+                <w:lang w:eastAsia="de-DE"/>
+                <w14:ligatures w14:val="none"/>
+              </w:rPr>
+            </w:pPr>
+            <w:r>
+              <w:rPr>
+                <w:rFonts w:eastAsia="Times New Roman" w:cs="Times New Roman"/>
+                <w:kern w:val="0"/>
+                <w:lang w:eastAsia="de-DE"/>
+                <w14:ligatures w14:val="none"/>
+              </w:rPr>
+              <w:t xml:space="preserve">Die Bildverarbeitung muss aus der Schüttgutmenge die </w:t>
+            </w:r>
+            <w:proofErr w:type="spellStart"/>
+            <w:r>
+              <w:rPr>
+                <w:rFonts w:eastAsia="Times New Roman" w:cs="Times New Roman"/>
+                <w:kern w:val="0"/>
+                <w:lang w:eastAsia="de-DE"/>
+                <w14:ligatures w14:val="none"/>
+              </w:rPr>
+              <w:t>Schwerpunktskoordinaten</w:t>
+            </w:r>
+            <w:proofErr w:type="spellEnd"/>
+            <w:r>
+              <w:rPr>
+                <w:rFonts w:eastAsia="Times New Roman" w:cs="Times New Roman"/>
+                <w:kern w:val="0"/>
+                <w:lang w:eastAsia="de-DE"/>
+                <w14:ligatures w14:val="none"/>
+              </w:rPr>
+              <w:t xml:space="preserve"> von Tafeln bestimmen, die zu mindestens 50% sichtbar sind.</w:t>
+            </w:r>
+          </w:p>
+          <w:p>
+            <w:pPr>
+              <w:pStyle w:val="berschriften"/>
+              <w:rPr>
+                <w:lang w:eastAsia="de-DE"/>
+              </w:rPr>
+            </w:pPr>
+          </w:p>
+        </w:tc>
+      </w:tr>
+      <w:tr>
+        <w:tc>
+          <w:tcPr>
+            <w:tcW w:w="704" w:type="dxa"/>
+          </w:tcPr>
+          <w:p>
+            <w:pPr>
+              <w:pStyle w:val="berschriften"/>
+              <w:rPr>
+                <w:rFonts w:eastAsia="Times New Roman" w:cs="Times New Roman"/>
+                <w:b w:val="0"/>
+                <w:kern w:val="0"/>
+                <w:sz w:val="22"/>
+                <w:lang w:eastAsia="de-DE"/>
+                <w14:ligatures w14:val="none"/>
+              </w:rPr>
+            </w:pPr>
+            <w:r>
+              <w:rPr>
+                <w:rFonts w:eastAsia="Times New Roman" w:cs="Times New Roman"/>
+                <w:b w:val="0"/>
+                <w:kern w:val="0"/>
+                <w:sz w:val="22"/>
+                <w:lang w:eastAsia="de-DE"/>
+                <w14:ligatures w14:val="none"/>
+              </w:rPr>
+              <w:t>3.2</w:t>
+            </w:r>
+          </w:p>
+        </w:tc>
+        <w:tc>
+          <w:tcPr>
+            <w:tcW w:w="8640" w:type="dxa"/>
+          </w:tcPr>
+          <w:p>
+            <w:pPr>
+              <w:textAlignment w:val="center"/>
+              <w:rPr>
+                <w:rFonts w:eastAsia="Times New Roman" w:cs="Times New Roman"/>
+                <w:kern w:val="0"/>
+                <w:lang w:eastAsia="de-DE"/>
+                <w14:ligatures w14:val="none"/>
+              </w:rPr>
+            </w:pPr>
+            <w:r>
+              <w:rPr>
+                <w:rFonts w:eastAsia="Times New Roman" w:cs="Times New Roman"/>
+                <w:kern w:val="0"/>
+                <w:lang w:eastAsia="de-DE"/>
+                <w14:ligatures w14:val="none"/>
+              </w:rPr>
+              <w:t>Die Bildverarbeitung muss in der Lage sein, mit einer Genauigkeit von 90% Tafeln zu zählen, die zu mindestens 50% sichtbar sind.</w:t>
+            </w:r>
+          </w:p>
+          <w:p>
+            <w:pPr>
+              <w:pStyle w:val="berschriften"/>
+              <w:rPr>
+                <w:rFonts w:eastAsia="Times New Roman" w:cs="Times New Roman"/>
+                <w:b w:val="0"/>
+                <w:kern w:val="0"/>
+                <w:sz w:val="22"/>
+                <w:lang w:eastAsia="de-DE"/>
+                <w14:ligatures w14:val="none"/>
+              </w:rPr>
+            </w:pPr>
+          </w:p>
+        </w:tc>
+      </w:tr>
+      <w:tr>
+        <w:tc>
+          <w:tcPr>
+            <w:tcW w:w="704" w:type="dxa"/>
+          </w:tcPr>
+          <w:p>
+            <w:pPr>
+              <w:pStyle w:val="berschriften"/>
+              <w:rPr>
+                <w:rFonts w:eastAsia="Times New Roman" w:cs="Times New Roman"/>
+                <w:b w:val="0"/>
+                <w:kern w:val="0"/>
+                <w:sz w:val="22"/>
+                <w:lang w:eastAsia="de-DE"/>
+                <w14:ligatures w14:val="none"/>
+              </w:rPr>
+            </w:pPr>
+            <w:r>
+              <w:rPr>
+                <w:rFonts w:eastAsia="Times New Roman" w:cs="Times New Roman"/>
+                <w:b w:val="0"/>
+                <w:kern w:val="0"/>
+                <w:sz w:val="22"/>
+                <w:lang w:eastAsia="de-DE"/>
+                <w14:ligatures w14:val="none"/>
+              </w:rPr>
+              <w:t>3.3</w:t>
+            </w:r>
+          </w:p>
+        </w:tc>
+        <w:tc>
+          <w:tcPr>
+            <w:tcW w:w="8640" w:type="dxa"/>
+          </w:tcPr>
+          <w:p>
+            <w:pPr>
+              <w:textAlignment w:val="center"/>
+              <w:rPr>
+                <w:rFonts w:eastAsia="Times New Roman" w:cs="Times New Roman"/>
+                <w:kern w:val="0"/>
+                <w:lang w:eastAsia="de-DE"/>
+                <w14:ligatures w14:val="none"/>
+              </w:rPr>
+            </w:pPr>
+            <w:r>
+              <w:rPr>
+                <w:rFonts w:eastAsia="Times New Roman" w:cs="Times New Roman"/>
+                <w:kern w:val="0"/>
+                <w:lang w:eastAsia="de-DE"/>
+                <w14:ligatures w14:val="none"/>
+              </w:rPr>
+              <w:t>Die Bildverarbeitung muss in der Lage sein, die Farbe der Tafeln (rot, blau, gelb, grün, schwarz, braun, türkis), die zu mindestens 50% sichtbar sind, mit einer Genauigkeit von 90% zu erkennen.</w:t>
+            </w:r>
+          </w:p>
+          <w:p>
+            <w:pPr>
+              <w:pStyle w:val="berschriften"/>
+              <w:rPr>
+                <w:rFonts w:eastAsia="Times New Roman" w:cs="Times New Roman"/>
+                <w:b w:val="0"/>
+                <w:kern w:val="0"/>
+                <w:sz w:val="22"/>
+                <w:lang w:eastAsia="de-DE"/>
+                <w14:ligatures w14:val="none"/>
+              </w:rPr>
+            </w:pPr>
+          </w:p>
+        </w:tc>
+      </w:tr>
+    </w:tbl>
+    <w:p>
+      <w:pPr>
+        <w:rPr>
+          <w:lang w:eastAsia="de-DE"/>
+        </w:rPr>
+      </w:pPr>
+    </w:p>
+    <w:p>
+      <w:pPr>
+        <w:pStyle w:val="berschriften"/>
+      </w:pPr>
+      <w:r>
         <w:t xml:space="preserve">Klassenebene </w:t>
       </w:r>
       <w:r>
@@ -832,66 +1174,212 @@
       </w:r>
       <w:proofErr w:type="spellEnd"/>
     </w:p>
-    <w:p>
-      <w:pPr>
-        <w:pStyle w:val="Listenabsatz"/>
-        <w:numPr>
-          <w:ilvl w:val="0"/>
-          <w:numId w:val="9"/>
-        </w:numPr>
-      </w:pPr>
-      <w:r>
-        <w:t xml:space="preserve">Das </w:t>
-      </w:r>
-      <w:proofErr w:type="spellStart"/>
-      <w:r>
-        <w:t>Preprocessing</w:t>
-      </w:r>
-      <w:proofErr w:type="spellEnd"/>
-      <w:r>
-        <w:t xml:space="preserve"> muss die Bilder auf eine kleinere Größe skalieren.</w:t>
-      </w:r>
-    </w:p>
-    <w:p>
-      <w:pPr>
-        <w:pStyle w:val="Listenabsatz"/>
-        <w:numPr>
-          <w:ilvl w:val="0"/>
-          <w:numId w:val="9"/>
-        </w:numPr>
-      </w:pPr>
-      <w:r>
-        <w:t xml:space="preserve">Die </w:t>
-      </w:r>
-      <w:proofErr w:type="spellStart"/>
-      <w:r>
-        <w:t>Preprocessing</w:t>
-      </w:r>
-      <w:proofErr w:type="spellEnd"/>
-      <w:r>
-        <w:t xml:space="preserve"> muss mit Farbmasken die unterschiedlichen Farben trennen.</w:t>
-      </w:r>
-    </w:p>
-    <w:p>
-      <w:pPr>
-        <w:pStyle w:val="Listenabsatz"/>
-        <w:numPr>
-          <w:ilvl w:val="0"/>
-          <w:numId w:val="9"/>
-        </w:numPr>
-      </w:pPr>
-      <w:r>
-        <w:t xml:space="preserve">Die </w:t>
-      </w:r>
-      <w:proofErr w:type="spellStart"/>
-      <w:r>
-        <w:t>Preprocessing</w:t>
-      </w:r>
-      <w:proofErr w:type="spellEnd"/>
-      <w:r>
-        <w:t xml:space="preserve"> muss die Konturen der Tafeln erkennen können.</w:t>
-      </w:r>
-    </w:p>
+    <w:tbl>
+      <w:tblPr>
+        <w:tblStyle w:val="Tabellenraster"/>
+        <w:tblW w:w="9351" w:type="dxa"/>
+        <w:tblLook w:val="04A0" w:firstRow="1" w:lastRow="0" w:firstColumn="1" w:lastColumn="0" w:noHBand="0" w:noVBand="1"/>
+      </w:tblPr>
+      <w:tblGrid>
+        <w:gridCol w:w="704"/>
+        <w:gridCol w:w="8647"/>
+      </w:tblGrid>
+      <w:tr>
+        <w:tc>
+          <w:tcPr>
+            <w:tcW w:w="704" w:type="dxa"/>
+          </w:tcPr>
+          <w:p>
+            <w:pPr>
+              <w:pStyle w:val="berschriften"/>
+              <w:rPr>
+                <w:sz w:val="22"/>
+                <w:szCs w:val="15"/>
+              </w:rPr>
+            </w:pPr>
+            <w:r>
+              <w:rPr>
+                <w:sz w:val="22"/>
+                <w:szCs w:val="15"/>
+              </w:rPr>
+              <w:t>ID</w:t>
+            </w:r>
+          </w:p>
+        </w:tc>
+        <w:tc>
+          <w:tcPr>
+            <w:tcW w:w="8647" w:type="dxa"/>
+          </w:tcPr>
+          <w:p>
+            <w:pPr>
+              <w:pStyle w:val="berschriften"/>
+              <w:rPr>
+                <w:sz w:val="22"/>
+                <w:szCs w:val="15"/>
+              </w:rPr>
+            </w:pPr>
+            <w:r>
+              <w:rPr>
+                <w:sz w:val="22"/>
+                <w:szCs w:val="15"/>
+              </w:rPr>
+              <w:t>Anforderung</w:t>
+            </w:r>
+          </w:p>
+        </w:tc>
+      </w:tr>
+      <w:tr>
+        <w:tc>
+          <w:tcPr>
+            <w:tcW w:w="704" w:type="dxa"/>
+          </w:tcPr>
+          <w:p>
+            <w:pPr>
+              <w:pStyle w:val="berschriften"/>
+              <w:rPr>
+                <w:b w:val="0"/>
+                <w:sz w:val="22"/>
+              </w:rPr>
+            </w:pPr>
+            <w:r>
+              <w:rPr>
+                <w:b w:val="0"/>
+                <w:sz w:val="22"/>
+              </w:rPr>
+              <w:t>3.1.1</w:t>
+            </w:r>
+          </w:p>
+        </w:tc>
+        <w:tc>
+          <w:tcPr>
+            <w:tcW w:w="8647" w:type="dxa"/>
+          </w:tcPr>
+          <w:p>
+            <w:r>
+              <w:t xml:space="preserve">Das </w:t>
+            </w:r>
+            <w:proofErr w:type="spellStart"/>
+            <w:r>
+              <w:t>Preprocessing</w:t>
+            </w:r>
+            <w:proofErr w:type="spellEnd"/>
+            <w:r>
+              <w:t xml:space="preserve"> muss die Bilder auf eine kleinere Größe skalieren.</w:t>
+            </w:r>
+          </w:p>
+          <w:p>
+            <w:pPr>
+              <w:pStyle w:val="berschriften"/>
+              <w:rPr>
+                <w:b w:val="0"/>
+                <w:sz w:val="22"/>
+              </w:rPr>
+            </w:pPr>
+          </w:p>
+        </w:tc>
+      </w:tr>
+      <w:tr>
+        <w:tc>
+          <w:tcPr>
+            <w:tcW w:w="704" w:type="dxa"/>
+          </w:tcPr>
+          <w:p>
+            <w:pPr>
+              <w:pStyle w:val="berschriften"/>
+              <w:rPr>
+                <w:b w:val="0"/>
+                <w:sz w:val="22"/>
+              </w:rPr>
+            </w:pPr>
+            <w:r>
+              <w:rPr>
+                <w:b w:val="0"/>
+                <w:sz w:val="22"/>
+              </w:rPr>
+              <w:t>3.1.2</w:t>
+            </w:r>
+          </w:p>
+        </w:tc>
+        <w:tc>
+          <w:tcPr>
+            <w:tcW w:w="8647" w:type="dxa"/>
+          </w:tcPr>
+          <w:p>
+            <w:r>
+              <w:t>D</w:t>
+            </w:r>
+            <w:r>
+              <w:t>as</w:t>
+            </w:r>
+            <w:r>
+              <w:t xml:space="preserve"> </w:t>
+            </w:r>
+            <w:proofErr w:type="spellStart"/>
+            <w:r>
+              <w:t>Preprocessing</w:t>
+            </w:r>
+            <w:proofErr w:type="spellEnd"/>
+            <w:r>
+              <w:t xml:space="preserve"> muss mit Farbmasken die unterschiedlichen Farben trennen.</w:t>
+            </w:r>
+          </w:p>
+          <w:p>
+            <w:pPr>
+              <w:pStyle w:val="berschriften"/>
+              <w:rPr>
+                <w:b w:val="0"/>
+                <w:sz w:val="22"/>
+              </w:rPr>
+            </w:pPr>
+          </w:p>
+        </w:tc>
+      </w:tr>
+      <w:tr>
+        <w:tc>
+          <w:tcPr>
+            <w:tcW w:w="704" w:type="dxa"/>
+          </w:tcPr>
+          <w:p>
+            <w:pPr>
+              <w:pStyle w:val="berschriften"/>
+              <w:rPr>
+                <w:b w:val="0"/>
+                <w:sz w:val="22"/>
+              </w:rPr>
+            </w:pPr>
+            <w:r>
+              <w:rPr>
+                <w:b w:val="0"/>
+                <w:sz w:val="22"/>
+              </w:rPr>
+              <w:t>3.1.3</w:t>
+            </w:r>
+          </w:p>
+        </w:tc>
+        <w:tc>
+          <w:tcPr>
+            <w:tcW w:w="8647" w:type="dxa"/>
+          </w:tcPr>
+          <w:p>
+            <w:r>
+              <w:t>Das</w:t>
+            </w:r>
+            <w:r>
+              <w:t xml:space="preserve"> </w:t>
+            </w:r>
+            <w:proofErr w:type="spellStart"/>
+            <w:r>
+              <w:t>Preprocessing</w:t>
+            </w:r>
+            <w:proofErr w:type="spellEnd"/>
+            <w:r>
+              <w:t xml:space="preserve"> muss die Konturen der Tafeln erkennen können.</w:t>
+            </w:r>
+          </w:p>
+          <w:p/>
+        </w:tc>
+      </w:tr>
+    </w:tbl>
     <w:p/>
     <w:p>
       <w:pPr>
@@ -1292,9 +1780,9 @@
         </w:rPr>
         <w:lastRenderedPageBreak/>
         <w:drawing>
-          <wp:inline distT="0" distB="0" distL="0" distR="0" wp14:anchorId="2EFB8D83" wp14:editId="34D4E98C">
-            <wp:extent cx="4275609" cy="8800628"/>
-            <wp:effectExtent l="0" t="0" r="0" b="635"/>
+          <wp:inline distT="0" distB="0" distL="0" distR="0" wp14:anchorId="2EFB8D83" wp14:editId="142BDBC5">
+            <wp:extent cx="3953481" cy="8137581"/>
+            <wp:effectExtent l="0" t="0" r="0" b="0"/>
             <wp:docPr id="539006005" name="Grafik 1"/>
             <wp:cNvGraphicFramePr>
               <a:graphicFrameLocks xmlns:a="http://schemas.openxmlformats.org/drawingml/2006/main" noChangeAspect="1"/>
@@ -1324,7 +1812,7 @@
                   <pic:spPr>
                     <a:xfrm>
                       <a:off x="0" y="0"/>
-                      <a:ext cx="4275609" cy="8800628"/>
+                      <a:ext cx="3963619" cy="8158447"/>
                     </a:xfrm>
                     <a:prstGeom prst="rect">
                       <a:avLst/>

</xml_diff>

<commit_message>
small changes to whitespace
</commit_message>
<xml_diff>
--- a/Vernetzte_Produktionssysteme/Vorlage_Futterfort (1).docx
+++ b/Vernetzte_Produktionssysteme/Vorlage_Futterfort (1).docx
@@ -1002,13 +1002,61 @@
               <w:t xml:space="preserve"> von Tafeln bestimmen, die zu mindestens 50% sichtbar sind.</w:t>
             </w:r>
           </w:p>
+        </w:tc>
+      </w:tr>
+      <w:tr>
+        <w:tc>
+          <w:tcPr>
+            <w:tcW w:w="704" w:type="dxa"/>
+          </w:tcPr>
           <w:p>
             <w:pPr>
               <w:pStyle w:val="berschriften"/>
               <w:rPr>
-                <w:lang w:eastAsia="de-DE"/>
+                <w:rFonts w:eastAsia="Times New Roman" w:cs="Times New Roman"/>
+                <w:b w:val="0"/>
+                <w:kern w:val="0"/>
+                <w:sz w:val="22"/>
+                <w:lang w:eastAsia="de-DE"/>
+                <w14:ligatures w14:val="none"/>
               </w:rPr>
             </w:pPr>
+            <w:r>
+              <w:rPr>
+                <w:rFonts w:eastAsia="Times New Roman" w:cs="Times New Roman"/>
+                <w:b w:val="0"/>
+                <w:kern w:val="0"/>
+                <w:sz w:val="22"/>
+                <w:lang w:eastAsia="de-DE"/>
+                <w14:ligatures w14:val="none"/>
+              </w:rPr>
+              <w:t>3.2</w:t>
+            </w:r>
+          </w:p>
+        </w:tc>
+        <w:tc>
+          <w:tcPr>
+            <w:tcW w:w="8640" w:type="dxa"/>
+          </w:tcPr>
+          <w:p>
+            <w:pPr>
+              <w:textAlignment w:val="center"/>
+              <w:rPr>
+                <w:rFonts w:eastAsia="Times New Roman" w:cs="Times New Roman"/>
+                <w:kern w:val="0"/>
+                <w:lang w:eastAsia="de-DE"/>
+                <w14:ligatures w14:val="none"/>
+              </w:rPr>
+            </w:pPr>
+            <w:r>
+              <w:rPr>
+                <w:rFonts w:eastAsia="Times New Roman" w:cs="Times New Roman"/>
+                <w:kern w:val="0"/>
+                <w:lang w:eastAsia="de-DE"/>
+                <w14:ligatures w14:val="none"/>
+              </w:rPr>
+              <w:t>Die Bildverarbeitung muss in der Lage sein, mit einer Genauigkeit von 90% Tafeln zu zählen, die zu mindestens 50% sichtbar sind.</w:t>
+            </w:r>
           </w:p>
         </w:tc>
       </w:tr>
@@ -1038,7 +1086,7 @@
                 <w:lang w:eastAsia="de-DE"/>
                 <w14:ligatures w14:val="none"/>
               </w:rPr>
-              <w:t>3.2</w:t>
+              <w:t>3.3</w:t>
             </w:r>
           </w:p>
         </w:tc>
@@ -1063,90 +1111,8 @@
                 <w:lang w:eastAsia="de-DE"/>
                 <w14:ligatures w14:val="none"/>
               </w:rPr>
-              <w:t>Die Bildverarbeitung muss in der Lage sein, mit einer Genauigkeit von 90% Tafeln zu zählen, die zu mindestens 50% sichtbar sind.</w:t>
-            </w:r>
-          </w:p>
-          <w:p>
-            <w:pPr>
-              <w:pStyle w:val="berschriften"/>
-              <w:rPr>
-                <w:rFonts w:eastAsia="Times New Roman" w:cs="Times New Roman"/>
-                <w:b w:val="0"/>
-                <w:kern w:val="0"/>
-                <w:sz w:val="22"/>
-                <w:lang w:eastAsia="de-DE"/>
-                <w14:ligatures w14:val="none"/>
-              </w:rPr>
-            </w:pPr>
-          </w:p>
-        </w:tc>
-      </w:tr>
-      <w:tr>
-        <w:tc>
-          <w:tcPr>
-            <w:tcW w:w="704" w:type="dxa"/>
-          </w:tcPr>
-          <w:p>
-            <w:pPr>
-              <w:pStyle w:val="berschriften"/>
-              <w:rPr>
-                <w:rFonts w:eastAsia="Times New Roman" w:cs="Times New Roman"/>
-                <w:b w:val="0"/>
-                <w:kern w:val="0"/>
-                <w:sz w:val="22"/>
-                <w:lang w:eastAsia="de-DE"/>
-                <w14:ligatures w14:val="none"/>
-              </w:rPr>
-            </w:pPr>
-            <w:r>
-              <w:rPr>
-                <w:rFonts w:eastAsia="Times New Roman" w:cs="Times New Roman"/>
-                <w:b w:val="0"/>
-                <w:kern w:val="0"/>
-                <w:sz w:val="22"/>
-                <w:lang w:eastAsia="de-DE"/>
-                <w14:ligatures w14:val="none"/>
-              </w:rPr>
-              <w:t>3.3</w:t>
-            </w:r>
-          </w:p>
-        </w:tc>
-        <w:tc>
-          <w:tcPr>
-            <w:tcW w:w="8640" w:type="dxa"/>
-          </w:tcPr>
-          <w:p>
-            <w:pPr>
-              <w:textAlignment w:val="center"/>
-              <w:rPr>
-                <w:rFonts w:eastAsia="Times New Roman" w:cs="Times New Roman"/>
-                <w:kern w:val="0"/>
-                <w:lang w:eastAsia="de-DE"/>
-                <w14:ligatures w14:val="none"/>
-              </w:rPr>
-            </w:pPr>
-            <w:r>
-              <w:rPr>
-                <w:rFonts w:eastAsia="Times New Roman" w:cs="Times New Roman"/>
-                <w:kern w:val="0"/>
-                <w:lang w:eastAsia="de-DE"/>
-                <w14:ligatures w14:val="none"/>
-              </w:rPr>
               <w:t>Die Bildverarbeitung muss in der Lage sein, die Farbe der Tafeln (rot, blau, gelb, grün, schwarz, braun, türkis), die zu mindestens 50% sichtbar sind, mit einer Genauigkeit von 90% zu erkennen.</w:t>
             </w:r>
-          </w:p>
-          <w:p>
-            <w:pPr>
-              <w:pStyle w:val="berschriften"/>
-              <w:rPr>
-                <w:rFonts w:eastAsia="Times New Roman" w:cs="Times New Roman"/>
-                <w:b w:val="0"/>
-                <w:kern w:val="0"/>
-                <w:sz w:val="22"/>
-                <w:lang w:eastAsia="de-DE"/>
-                <w14:ligatures w14:val="none"/>
-              </w:rPr>
-            </w:pPr>
           </w:p>
         </w:tc>
       </w:tr>
@@ -1229,6 +1195,9 @@
         </w:tc>
       </w:tr>
       <w:tr>
+        <w:trPr>
+          <w:trHeight w:val="325"/>
+        </w:trPr>
         <w:tc>
           <w:tcPr>
             <w:tcW w:w="704" w:type="dxa"/>
@@ -1266,15 +1235,6 @@
             <w:r>
               <w:t xml:space="preserve"> muss die Bilder auf eine kleinere Größe skalieren.</w:t>
             </w:r>
-          </w:p>
-          <w:p>
-            <w:pPr>
-              <w:pStyle w:val="berschriften"/>
-              <w:rPr>
-                <w:b w:val="0"/>
-                <w:sz w:val="22"/>
-              </w:rPr>
-            </w:pPr>
           </w:p>
         </w:tc>
       </w:tr>
@@ -1323,15 +1283,6 @@
               <w:t xml:space="preserve"> muss mit Farbmasken die unterschiedlichen Farben trennen.</w:t>
             </w:r>
           </w:p>
-          <w:p>
-            <w:pPr>
-              <w:pStyle w:val="berschriften"/>
-              <w:rPr>
-                <w:b w:val="0"/>
-                <w:sz w:val="22"/>
-              </w:rPr>
-            </w:pPr>
-          </w:p>
         </w:tc>
       </w:tr>
       <w:tr>
@@ -1376,7 +1327,6 @@
               <w:t xml:space="preserve"> muss die Konturen der Tafeln erkennen können.</w:t>
             </w:r>
           </w:p>
-          <w:p/>
         </w:tc>
       </w:tr>
     </w:tbl>

</xml_diff>

<commit_message>
add final version of pdf
</commit_message>
<xml_diff>
--- a/Vernetzte_Produktionssysteme/Vorlage_Futterfort (1).docx
+++ b/Vernetzte_Produktionssysteme/Vorlage_Futterfort (1).docx
@@ -182,7 +182,28 @@
               <w:jc w:val="center"/>
             </w:pPr>
             <w:r>
-              <w:t>Steuerung</w:t>
+              <w:t>Steuer</w:t>
+            </w:r>
+            <w:r>
+              <w:t>einheit</w:t>
+            </w:r>
+          </w:p>
+        </w:tc>
+      </w:tr>
+      <w:tr>
+        <w:trPr>
+          <w:jc w:val="center"/>
+        </w:trPr>
+        <w:tc>
+          <w:tcPr>
+            <w:tcW w:w="4531" w:type="dxa"/>
+          </w:tcPr>
+          <w:p>
+            <w:pPr>
+              <w:jc w:val="center"/>
+            </w:pPr>
+            <w:r>
+              <w:t>Steuerungssoftware</w:t>
             </w:r>
           </w:p>
         </w:tc>
@@ -751,6 +772,17 @@
                 <w14:ligatures w14:val="none"/>
               </w:rPr>
               <w:t>Das System muss die Daten der Kunden datenschutzkonform archivieren</w:t>
+            </w:r>
+            <w:r>
+              <w:rPr>
+                <w:rFonts w:eastAsia="Times New Roman" w:cs="Times New Roman"/>
+                <w:b w:val="0"/>
+                <w:kern w:val="0"/>
+                <w:sz w:val="22"/>
+                <w:lang w:eastAsia="de-DE"/>
+                <w14:ligatures w14:val="none"/>
+              </w:rPr>
+              <w:t>.</w:t>
             </w:r>
           </w:p>
         </w:tc>
@@ -1655,10 +1687,10 @@
           <w:noProof/>
         </w:rPr>
         <w:drawing>
-          <wp:inline distT="0" distB="0" distL="0" distR="0" wp14:anchorId="4DBD5F23" wp14:editId="3B5985F1">
-            <wp:extent cx="5486400" cy="4075612"/>
-            <wp:effectExtent l="0" t="0" r="0" b="1270"/>
-            <wp:docPr id="808047614" name="Grafik 3" descr="Ein Bild, das Text, Visitenkarte, Screenshot, Schrift enthält.&#10;&#10;Automatisch generierte Beschreibung"/>
+          <wp:inline distT="0" distB="0" distL="0" distR="0" wp14:anchorId="1BB37E3C" wp14:editId="20AF4750">
+            <wp:extent cx="5163259" cy="3850640"/>
+            <wp:effectExtent l="0" t="0" r="5715" b="0"/>
+            <wp:docPr id="775910702" name="Grafik 3"/>
             <wp:cNvGraphicFramePr>
               <a:graphicFrameLocks xmlns:a="http://schemas.openxmlformats.org/drawingml/2006/main" noChangeAspect="1"/>
             </wp:cNvGraphicFramePr>
@@ -1666,7 +1698,7 @@
               <a:graphicData uri="http://schemas.openxmlformats.org/drawingml/2006/picture">
                 <pic:pic xmlns:pic="http://schemas.openxmlformats.org/drawingml/2006/picture">
                   <pic:nvPicPr>
-                    <pic:cNvPr id="808047614" name="Grafik 3" descr="Ein Bild, das Text, Visitenkarte, Screenshot, Schrift enthält.&#10;&#10;Automatisch generierte Beschreibung"/>
+                    <pic:cNvPr id="775910702" name="Grafik 775910702"/>
                     <pic:cNvPicPr/>
                   </pic:nvPicPr>
                   <pic:blipFill>
@@ -1674,6 +1706,9 @@
                       <a:extLst>
                         <a:ext uri="{28A0092B-C50C-407E-A947-70E740481C1C}">
                           <a14:useLocalDpi xmlns:a14="http://schemas.microsoft.com/office/drawing/2010/main" val="0"/>
+                        </a:ext>
+                        <a:ext uri="{96DAC541-7B7A-43D3-8B79-37D633B846F1}">
+                          <asvg:svgBlip xmlns:asvg="http://schemas.microsoft.com/office/drawing/2016/SVG/main" r:embed="rId14"/>
                         </a:ext>
                       </a:extLst>
                     </a:blip>
@@ -1684,7 +1719,7 @@
                   <pic:spPr>
                     <a:xfrm>
                       <a:off x="0" y="0"/>
-                      <a:ext cx="5500479" cy="4086070"/>
+                      <a:ext cx="5183836" cy="3865986"/>
                     </a:xfrm>
                     <a:prstGeom prst="rect">
                       <a:avLst/>
@@ -1762,13 +1797,13 @@
                     <pic:cNvPicPr/>
                   </pic:nvPicPr>
                   <pic:blipFill>
-                    <a:blip r:embed="rId14">
+                    <a:blip r:embed="rId15">
                       <a:extLst>
                         <a:ext uri="{28A0092B-C50C-407E-A947-70E740481C1C}">
                           <a14:useLocalDpi xmlns:a14="http://schemas.microsoft.com/office/drawing/2010/main" val="0"/>
                         </a:ext>
                         <a:ext uri="{96DAC541-7B7A-43D3-8B79-37D633B846F1}">
-                          <asvg:svgBlip xmlns:asvg="http://schemas.microsoft.com/office/drawing/2016/SVG/main" r:embed="rId15"/>
+                          <asvg:svgBlip xmlns:asvg="http://schemas.microsoft.com/office/drawing/2016/SVG/main" r:embed="rId16"/>
                         </a:ext>
                       </a:extLst>
                     </a:blip>
@@ -1857,13 +1892,13 @@
                     <pic:cNvPicPr/>
                   </pic:nvPicPr>
                   <pic:blipFill>
-                    <a:blip r:embed="rId16">
+                    <a:blip r:embed="rId17">
                       <a:extLst>
                         <a:ext uri="{28A0092B-C50C-407E-A947-70E740481C1C}">
                           <a14:useLocalDpi xmlns:a14="http://schemas.microsoft.com/office/drawing/2010/main" val="0"/>
                         </a:ext>
                         <a:ext uri="{96DAC541-7B7A-43D3-8B79-37D633B846F1}">
-                          <asvg:svgBlip xmlns:asvg="http://schemas.microsoft.com/office/drawing/2016/SVG/main" r:embed="rId17"/>
+                          <asvg:svgBlip xmlns:asvg="http://schemas.microsoft.com/office/drawing/2016/SVG/main" r:embed="rId18"/>
                         </a:ext>
                       </a:extLst>
                     </a:blip>
@@ -1952,7 +1987,7 @@
                     <pic:cNvPicPr/>
                   </pic:nvPicPr>
                   <pic:blipFill>
-                    <a:blip r:embed="rId18" cstate="print">
+                    <a:blip r:embed="rId19" cstate="print">
                       <a:extLst>
                         <a:ext uri="{28A0092B-C50C-407E-A947-70E740481C1C}">
                           <a14:useLocalDpi xmlns:a14="http://schemas.microsoft.com/office/drawing/2010/main" val="0"/>
@@ -2029,8 +2064,8 @@
     </w:p>
     <w:p/>
     <w:sectPr>
-      <w:headerReference w:type="default" r:id="rId19"/>
-      <w:footerReference w:type="default" r:id="rId20"/>
+      <w:headerReference w:type="default" r:id="rId20"/>
+      <w:footerReference w:type="default" r:id="rId21"/>
       <w:pgSz w:w="11906" w:h="16838"/>
       <w:pgMar w:top="1418" w:right="1276" w:bottom="1134" w:left="1276" w:header="709" w:footer="397" w:gutter="0"/>
       <w:cols w:space="708"/>
@@ -2276,7 +2311,19 @@
       <w:ptab w:relativeTo="margin" w:alignment="right" w:leader="none"/>
     </w:r>
     <w:r>
-      <w:t>Datum: 30. Juni 2023</w:t>
+      <w:t xml:space="preserve">Datum: </w:t>
+    </w:r>
+    <w:r>
+      <w:t>01</w:t>
+    </w:r>
+    <w:r>
+      <w:t>. Ju</w:t>
+    </w:r>
+    <w:r>
+      <w:t>l</w:t>
+    </w:r>
+    <w:r>
+      <w:t>i 2023</w:t>
     </w:r>
   </w:p>
 </w:hdr>

</xml_diff>